<commit_message>
Update ANEXOS DE TITULACIÓN 1.docx
</commit_message>
<xml_diff>
--- a/anexos titulacion/ANEXOS DE TITULACIÓN 1.docx
+++ b/anexos titulacion/ANEXOS DE TITULACIÓN 1.docx
@@ -2509,49 +2509,7 @@
           <w:rFonts w:ascii="Times New Roman" w:hAnsi="Times New Roman" w:cs="Times New Roman"/>
           <w:lang w:val="es-ES"/>
         </w:rPr>
-        <w:t>El Capulí PB -</w:t>
-      </w:r>
-      <w:r>
-        <w:rPr>
-          <w:rFonts w:ascii="Times New Roman" w:hAnsi="Times New Roman" w:cs="Times New Roman"/>
-          <w:lang w:val="es-ES"/>
-        </w:rPr>
-        <w:t xml:space="preserve"> </w:t>
-      </w:r>
-      <w:r>
-        <w:rPr>
-          <w:rFonts w:ascii="Times New Roman" w:hAnsi="Times New Roman" w:cs="Times New Roman"/>
-          <w:lang w:val="es-ES"/>
-        </w:rPr>
-        <w:t xml:space="preserve">Calle 10 de </w:t>
-      </w:r>
-      <w:r>
-        <w:rPr>
-          <w:rFonts w:ascii="Times New Roman" w:hAnsi="Times New Roman" w:cs="Times New Roman"/>
-          <w:lang w:val="es-ES"/>
-        </w:rPr>
-        <w:t>octubre</w:t>
-      </w:r>
-      <w:r>
-        <w:rPr>
-          <w:rFonts w:ascii="Times New Roman" w:hAnsi="Times New Roman" w:cs="Times New Roman"/>
-          <w:lang w:val="es-ES"/>
-        </w:rPr>
-        <w:t xml:space="preserve"> / </w:t>
-      </w:r>
-      <w:r>
-        <w:rPr>
-          <w:rFonts w:ascii="Times New Roman" w:hAnsi="Times New Roman" w:cs="Times New Roman"/>
-          <w:lang w:val="es-ES"/>
-        </w:rPr>
-        <w:t>Mejía</w:t>
-      </w:r>
-      <w:r>
-        <w:rPr>
-          <w:rFonts w:ascii="Times New Roman" w:hAnsi="Times New Roman" w:cs="Times New Roman"/>
-          <w:lang w:val="es-ES"/>
-        </w:rPr>
-        <w:t>/Tambillo</w:t>
+        <w:t>El Capulí PB - Calle 10 de octubre / Mejía/Tambillo</w:t>
       </w:r>
       <w:r>
         <w:rPr>
@@ -4115,37 +4073,73 @@
           <w:lang w:val="es-ES"/>
         </w:rPr>
       </w:pPr>
-      <w:r>
+    </w:p>
+    <w:p>
+      <w:pPr>
+        <w:pStyle w:val="Sinespaciado"/>
         <w:rPr>
           <w:rFonts w:ascii="Times New Roman" w:hAnsi="Times New Roman" w:cs="Times New Roman"/>
           <w:sz w:val="24"/>
           <w:szCs w:val="24"/>
           <w:lang w:val="es-ES"/>
         </w:rPr>
-        <w:t>Línea de investigación:……………………………………………………….</w:t>
-      </w:r>
-    </w:p>
-    <w:p>
-      <w:pPr>
-        <w:pStyle w:val="Sinespaciado"/>
+      </w:pPr>
+      <w:r>
         <w:rPr>
           <w:rFonts w:ascii="Times New Roman" w:hAnsi="Times New Roman" w:cs="Times New Roman"/>
           <w:sz w:val="24"/>
           <w:szCs w:val="24"/>
           <w:lang w:val="es-ES"/>
         </w:rPr>
-      </w:pPr>
-      <w:proofErr w:type="spellStart"/>
-      <w:r>
+        <w:t>Línea de investigación:</w:t>
+      </w:r>
+      <w:r>
+        <w:rPr>
+          <w:rFonts w:ascii="Times New Roman" w:hAnsi="Times New Roman" w:cs="Times New Roman"/>
+          <w:sz w:val="24"/>
+          <w:szCs w:val="24"/>
+          <w:lang w:val="es-EC"/>
+        </w:rPr>
+        <w:t xml:space="preserve"> </w:t>
+      </w:r>
+      <w:r>
+        <w:rPr>
+          <w:rFonts w:ascii="Times New Roman" w:hAnsi="Times New Roman" w:cs="Times New Roman"/>
+          <w:sz w:val="24"/>
+          <w:szCs w:val="24"/>
+          <w:lang w:val="es-EC"/>
+        </w:rPr>
+        <w:t>Tecnolog</w:t>
+      </w:r>
+      <w:r>
+        <w:rPr>
+          <w:rFonts w:ascii="Times New Roman" w:hAnsi="Times New Roman" w:cs="Times New Roman"/>
+          <w:sz w:val="24"/>
+          <w:szCs w:val="24"/>
+          <w:lang w:val="es-EC"/>
+        </w:rPr>
+        <w:t>ías De La Información y</w:t>
+      </w:r>
+      <w:r>
+        <w:rPr>
+          <w:rFonts w:ascii="Times New Roman" w:hAnsi="Times New Roman" w:cs="Times New Roman"/>
+          <w:sz w:val="24"/>
+          <w:szCs w:val="24"/>
+          <w:lang w:val="es-EC"/>
+        </w:rPr>
+        <w:t xml:space="preserve"> Comunicación</w:t>
+      </w:r>
+    </w:p>
+    <w:p>
+      <w:pPr>
+        <w:pStyle w:val="Sinespaciado"/>
         <w:rPr>
           <w:rFonts w:ascii="Times New Roman" w:hAnsi="Times New Roman" w:cs="Times New Roman"/>
           <w:sz w:val="24"/>
           <w:szCs w:val="24"/>
           <w:lang w:val="es-ES"/>
         </w:rPr>
-        <w:t>Sublíneas</w:t>
-      </w:r>
-      <w:proofErr w:type="spellEnd"/>
+      </w:pPr>
       <w:r>
         <w:rPr>
           <w:rFonts w:ascii="Times New Roman" w:hAnsi="Times New Roman" w:cs="Times New Roman"/>
@@ -4153,39 +4147,43 @@
           <w:szCs w:val="24"/>
           <w:lang w:val="es-ES"/>
         </w:rPr>
-        <w:t xml:space="preserve"> de Investigación de las Carreras:…………………………</w:t>
-      </w:r>
-    </w:p>
-    <w:p>
-      <w:pPr>
-        <w:pStyle w:val="Sinespaciado"/>
+        <w:t>Sublíneas de Investigación de las Carreras:</w:t>
+      </w:r>
+      <w:r>
+        <w:rPr>
+          <w:lang w:val="es-EC"/>
+        </w:rPr>
+        <w:t xml:space="preserve"> </w:t>
+      </w:r>
+      <w:r>
         <w:rPr>
           <w:rFonts w:ascii="Times New Roman" w:hAnsi="Times New Roman" w:cs="Times New Roman"/>
           <w:sz w:val="24"/>
           <w:szCs w:val="24"/>
           <w:lang w:val="es-ES"/>
         </w:rPr>
-      </w:pPr>
-      <w:r>
+        <w:t>Ciencias Informáticas para la modelación de Sistemas de Información a través del desarrollo de software.</w:t>
+      </w:r>
+    </w:p>
+    <w:p>
+      <w:pPr>
+        <w:pStyle w:val="Sinespaciado"/>
         <w:rPr>
           <w:rFonts w:ascii="Times New Roman" w:hAnsi="Times New Roman" w:cs="Times New Roman"/>
           <w:sz w:val="24"/>
           <w:szCs w:val="24"/>
           <w:lang w:val="es-ES"/>
         </w:rPr>
-        <w:t>Área donde propone desarrollar la investigación: ……………….</w:t>
-      </w:r>
-    </w:p>
-    <w:p>
-      <w:pPr>
-        <w:pStyle w:val="Sinespaciado"/>
+      </w:pPr>
+      <w:r>
         <w:rPr>
           <w:rFonts w:ascii="Times New Roman" w:hAnsi="Times New Roman" w:cs="Times New Roman"/>
           <w:sz w:val="24"/>
           <w:szCs w:val="24"/>
           <w:lang w:val="es-ES"/>
         </w:rPr>
-      </w:pPr>
+        <w:t>Área donde propone desarrollar la investigación:</w:t>
+      </w:r>
       <w:r>
         <w:rPr>
           <w:rFonts w:ascii="Times New Roman" w:hAnsi="Times New Roman" w:cs="Times New Roman"/>
@@ -4193,21 +4191,274 @@
           <w:szCs w:val="24"/>
           <w:lang w:val="es-ES"/>
         </w:rPr>
-        <w:t>Período:………………………………………</w:t>
+        <w:t xml:space="preserve"> Consultorio médico odontológico </w:t>
+      </w:r>
+      <w:r>
+        <w:rPr>
+          <w:rFonts w:ascii="Times New Roman" w:hAnsi="Times New Roman" w:cs="Times New Roman"/>
+          <w:sz w:val="24"/>
+          <w:szCs w:val="24"/>
+          <w:lang w:val="es-ES"/>
+        </w:rPr>
+        <w:t xml:space="preserve">Integral </w:t>
+      </w:r>
+      <w:proofErr w:type="spellStart"/>
+      <w:r>
+        <w:rPr>
+          <w:rFonts w:ascii="Times New Roman" w:hAnsi="Times New Roman" w:cs="Times New Roman"/>
+          <w:sz w:val="24"/>
+          <w:szCs w:val="24"/>
+          <w:lang w:val="es-ES"/>
+        </w:rPr>
+        <w:t>Souri</w:t>
+      </w:r>
+      <w:proofErr w:type="spellEnd"/>
+      <w:r>
+        <w:rPr>
+          <w:rFonts w:ascii="Times New Roman" w:hAnsi="Times New Roman" w:cs="Times New Roman"/>
+          <w:sz w:val="24"/>
+          <w:szCs w:val="24"/>
+          <w:lang w:val="es-ES"/>
+        </w:rPr>
+        <w:t xml:space="preserve"> cantón</w:t>
+      </w:r>
+      <w:r>
+        <w:rPr>
+          <w:rFonts w:ascii="Times New Roman" w:hAnsi="Times New Roman" w:cs="Times New Roman"/>
+          <w:sz w:val="24"/>
+          <w:szCs w:val="24"/>
+          <w:lang w:val="es-ES"/>
+        </w:rPr>
+        <w:t xml:space="preserve"> Latacunga Barrio la Estación </w:t>
+      </w:r>
+    </w:p>
+    <w:p>
+      <w:pPr>
+        <w:pStyle w:val="Sinespaciado"/>
+        <w:rPr>
+          <w:rFonts w:ascii="Times New Roman" w:hAnsi="Times New Roman" w:cs="Times New Roman"/>
+          <w:sz w:val="24"/>
+          <w:szCs w:val="24"/>
+          <w:lang w:val="es-ES"/>
+        </w:rPr>
+      </w:pPr>
+      <w:proofErr w:type="gramStart"/>
+      <w:r>
+        <w:rPr>
+          <w:rFonts w:ascii="Times New Roman" w:hAnsi="Times New Roman" w:cs="Times New Roman"/>
+          <w:sz w:val="24"/>
+          <w:szCs w:val="24"/>
+          <w:lang w:val="es-ES"/>
+        </w:rPr>
+        <w:t>Período:…</w:t>
+      </w:r>
+      <w:proofErr w:type="gramEnd"/>
+      <w:r>
+        <w:rPr>
+          <w:rFonts w:ascii="Times New Roman" w:hAnsi="Times New Roman" w:cs="Times New Roman"/>
+          <w:sz w:val="24"/>
+          <w:szCs w:val="24"/>
+          <w:lang w:val="es-ES"/>
+        </w:rPr>
+        <w:t>……………………………………</w:t>
       </w:r>
     </w:p>
     <w:p>
       <w:pPr>
         <w:pStyle w:val="Textoindependiente"/>
-      </w:pPr>
-      <w:r>
-        <w:t xml:space="preserve">Breve resumen en el que exponga los objetivos </w:t>
-      </w:r>
-      <w:r>
-        <w:t>DE LA PROPUESTA TECNOLÓGICA</w:t>
-      </w:r>
-      <w:r>
-        <w:t xml:space="preserve"> y su justificación (máximo 10 líneas). </w:t>
+        <w:jc w:val="both"/>
+      </w:pPr>
+    </w:p>
+    <w:p>
+      <w:pPr>
+        <w:pStyle w:val="Textoindependiente"/>
+        <w:jc w:val="both"/>
+        <w:rPr>
+          <w:rFonts w:ascii="Times New Roman" w:hAnsi="Times New Roman" w:cs="Times New Roman"/>
+          <w:b/>
+          <w:bCs/>
+          <w:sz w:val="24"/>
+          <w:szCs w:val="24"/>
+        </w:rPr>
+      </w:pPr>
+      <w:r>
+        <w:rPr>
+          <w:rFonts w:ascii="ThismRoma" w:hAnsi="ThismRoma"/>
+          <w:sz w:val="24"/>
+          <w:szCs w:val="24"/>
+        </w:rPr>
+        <w:t xml:space="preserve">El objetivo de la aplicación </w:t>
+      </w:r>
+      <w:r>
+        <w:rPr>
+          <w:rFonts w:ascii="ThismRoma" w:hAnsi="ThismRoma"/>
+          <w:sz w:val="24"/>
+          <w:szCs w:val="24"/>
+        </w:rPr>
+        <w:t xml:space="preserve">web y móvil es desarrollar y sistematizar el control y registro de citas médicas facilitando así al administrador. La aplicación ayudara  tanto al administrador como al paciente  </w:t>
+      </w:r>
+      <w:r>
+        <w:rPr>
+          <w:rFonts w:ascii="ThismRoma" w:hAnsi="ThismRoma"/>
+          <w:sz w:val="24"/>
+          <w:szCs w:val="24"/>
+        </w:rPr>
+        <w:t xml:space="preserve">ya que el </w:t>
+      </w:r>
+      <w:r>
+        <w:rPr>
+          <w:rFonts w:ascii="ThismRoma" w:hAnsi="ThismRoma"/>
+          <w:sz w:val="24"/>
+          <w:szCs w:val="24"/>
+        </w:rPr>
+        <w:t xml:space="preserve"> Usuario tendrá acceso  de </w:t>
+      </w:r>
+      <w:r>
+        <w:rPr>
+          <w:rFonts w:ascii="ThismRoma" w:hAnsi="ThismRoma" w:cs="Times New Roman"/>
+          <w:sz w:val="24"/>
+          <w:szCs w:val="24"/>
+        </w:rPr>
+        <w:t xml:space="preserve">Ingresar, anular, generar, consultar la </w:t>
+      </w:r>
+      <w:r>
+        <w:rPr>
+          <w:rFonts w:ascii="ThismRoma" w:hAnsi="ThismRoma" w:cs="Times New Roman"/>
+          <w:sz w:val="24"/>
+          <w:szCs w:val="24"/>
+        </w:rPr>
+        <w:t>información</w:t>
+      </w:r>
+      <w:r>
+        <w:rPr>
+          <w:rFonts w:ascii="ThismRoma" w:hAnsi="ThismRoma" w:cs="Times New Roman"/>
+          <w:sz w:val="24"/>
+          <w:szCs w:val="24"/>
+        </w:rPr>
+        <w:t xml:space="preserve"> de los pacientes de la clínica, la información necesaria para registrar a los pacientes</w:t>
+      </w:r>
+      <w:r>
+        <w:rPr>
+          <w:rFonts w:ascii="ThismRoma" w:hAnsi="ThismRoma" w:cs="Times New Roman"/>
+          <w:sz w:val="24"/>
+          <w:szCs w:val="24"/>
+        </w:rPr>
+        <w:t xml:space="preserve">, </w:t>
+      </w:r>
+      <w:r>
+        <w:rPr>
+          <w:rFonts w:ascii="ThismRoma" w:hAnsi="ThismRoma" w:cs="Times New Roman"/>
+          <w:sz w:val="24"/>
+          <w:szCs w:val="24"/>
+        </w:rPr>
+        <w:t>Revisión de pacientes, consulta diagnóstico, ingresa diagnóstico, elimina diagnóstico</w:t>
+      </w:r>
+      <w:r>
+        <w:rPr>
+          <w:rFonts w:ascii="ThismRoma" w:hAnsi="ThismRoma" w:cs="Times New Roman"/>
+          <w:sz w:val="24"/>
+          <w:szCs w:val="24"/>
+        </w:rPr>
+        <w:t xml:space="preserve">, </w:t>
+      </w:r>
+      <w:r>
+        <w:rPr>
+          <w:rFonts w:ascii="Times New Roman" w:hAnsi="Times New Roman" w:cs="Times New Roman"/>
+          <w:sz w:val="24"/>
+          <w:szCs w:val="24"/>
+        </w:rPr>
+        <w:t xml:space="preserve">Asignación de citas, anulación de citas, recepción de citas, consulta de citas, </w:t>
+      </w:r>
+      <w:r>
+        <w:rPr>
+          <w:rFonts w:ascii="Times New Roman" w:hAnsi="Times New Roman" w:cs="Times New Roman"/>
+          <w:sz w:val="24"/>
+          <w:szCs w:val="24"/>
+        </w:rPr>
+        <w:t xml:space="preserve">gestionar notificaciones, en la aplicación </w:t>
+      </w:r>
+      <w:r>
+        <w:rPr>
+          <w:rFonts w:ascii="Times New Roman" w:hAnsi="Times New Roman" w:cs="Times New Roman"/>
+          <w:sz w:val="24"/>
+          <w:szCs w:val="24"/>
+        </w:rPr>
+        <w:t>móvil</w:t>
+      </w:r>
+      <w:r>
+        <w:rPr>
+          <w:rFonts w:ascii="Times New Roman" w:hAnsi="Times New Roman" w:cs="Times New Roman"/>
+          <w:sz w:val="24"/>
+          <w:szCs w:val="24"/>
+        </w:rPr>
+        <w:t xml:space="preserve"> el paciente </w:t>
+      </w:r>
+      <w:r>
+        <w:rPr>
+          <w:rFonts w:ascii="Times New Roman" w:hAnsi="Times New Roman" w:cs="Times New Roman"/>
+          <w:sz w:val="24"/>
+          <w:szCs w:val="24"/>
+        </w:rPr>
+        <w:t>podrá</w:t>
+      </w:r>
+      <w:r>
+        <w:rPr>
+          <w:rFonts w:ascii="Times New Roman" w:hAnsi="Times New Roman" w:cs="Times New Roman"/>
+          <w:sz w:val="24"/>
+          <w:szCs w:val="24"/>
+        </w:rPr>
+        <w:t xml:space="preserve"> visualizar el tratamiento, visualizar el gasto reservar una cita </w:t>
+      </w:r>
+      <w:r>
+        <w:rPr>
+          <w:rFonts w:ascii="Times New Roman" w:hAnsi="Times New Roman" w:cs="Times New Roman"/>
+          <w:sz w:val="24"/>
+          <w:szCs w:val="24"/>
+        </w:rPr>
+        <w:t>médica</w:t>
+      </w:r>
+      <w:r>
+        <w:rPr>
+          <w:rFonts w:ascii="Times New Roman" w:hAnsi="Times New Roman" w:cs="Times New Roman"/>
+          <w:sz w:val="24"/>
+          <w:szCs w:val="24"/>
+        </w:rPr>
+        <w:t xml:space="preserve">, </w:t>
+      </w:r>
+      <w:r>
+        <w:rPr>
+          <w:rFonts w:ascii="Times New Roman" w:hAnsi="Times New Roman" w:cs="Times New Roman"/>
+          <w:sz w:val="24"/>
+          <w:szCs w:val="24"/>
+        </w:rPr>
+        <w:t xml:space="preserve">el proyecto se </w:t>
+      </w:r>
+      <w:r>
+        <w:rPr>
+          <w:rFonts w:ascii="Times New Roman" w:hAnsi="Times New Roman" w:cs="Times New Roman"/>
+          <w:sz w:val="24"/>
+          <w:szCs w:val="24"/>
+        </w:rPr>
+        <w:lastRenderedPageBreak/>
+        <w:t xml:space="preserve">desarrollara con herramientas de software libre y gestores de base de  datos. Nuestro proyecto es muy importante para el consultorio ya que se </w:t>
+      </w:r>
+      <w:proofErr w:type="gramStart"/>
+      <w:r>
+        <w:rPr>
+          <w:rFonts w:ascii="Times New Roman" w:hAnsi="Times New Roman" w:cs="Times New Roman"/>
+          <w:sz w:val="24"/>
+          <w:szCs w:val="24"/>
+        </w:rPr>
+        <w:t>facilitara</w:t>
+      </w:r>
+      <w:proofErr w:type="gramEnd"/>
+      <w:r>
+        <w:rPr>
+          <w:rFonts w:ascii="Times New Roman" w:hAnsi="Times New Roman" w:cs="Times New Roman"/>
+          <w:sz w:val="24"/>
+          <w:szCs w:val="24"/>
+        </w:rPr>
+        <w:t xml:space="preserve"> tiempo y molestias tanto al usuario como a los pacientes en reservar una cita medica o buscar su historial clínico. </w:t>
       </w:r>
     </w:p>
     <w:p>
@@ -4448,7 +4699,6 @@
           <w:rFonts w:ascii="Times New Roman" w:hAnsi="Times New Roman" w:cs="Times New Roman"/>
           <w:lang w:val="es-ES"/>
         </w:rPr>
-        <w:lastRenderedPageBreak/>
         <w:t>Celular:</w:t>
       </w:r>
       <w:r>
@@ -4869,54 +5119,6 @@
     </w:p>
     <w:p>
       <w:pPr>
-        <w:pStyle w:val="Textoindependiente"/>
-        <w:rPr>
-          <w:lang w:val="es-EC"/>
-        </w:rPr>
-      </w:pPr>
-    </w:p>
-    <w:p>
-      <w:pPr>
-        <w:pStyle w:val="Textoindependiente"/>
-        <w:rPr>
-          <w:lang w:val="es-EC"/>
-        </w:rPr>
-      </w:pPr>
-    </w:p>
-    <w:p>
-      <w:pPr>
-        <w:pStyle w:val="Textoindependiente"/>
-        <w:rPr>
-          <w:lang w:val="es-EC"/>
-        </w:rPr>
-      </w:pPr>
-    </w:p>
-    <w:p>
-      <w:pPr>
-        <w:pStyle w:val="Textoindependiente"/>
-        <w:rPr>
-          <w:lang w:val="es-EC"/>
-        </w:rPr>
-      </w:pPr>
-    </w:p>
-    <w:p>
-      <w:pPr>
-        <w:pStyle w:val="Textoindependiente"/>
-        <w:rPr>
-          <w:lang w:val="es-EC"/>
-        </w:rPr>
-      </w:pPr>
-    </w:p>
-    <w:p>
-      <w:pPr>
-        <w:pStyle w:val="Textoindependiente"/>
-        <w:rPr>
-          <w:lang w:val="es-EC"/>
-        </w:rPr>
-      </w:pPr>
-    </w:p>
-    <w:p>
-      <w:pPr>
         <w:tabs>
           <w:tab w:val="left" w:pos="851"/>
         </w:tabs>
@@ -4935,7 +5137,6 @@
       </w:pPr>
       <w:bookmarkStart w:id="4" w:name="_Toc13556619"/>
       <w:r>
-        <w:lastRenderedPageBreak/>
         <w:t>Anexo 4. Solicitud de designación de Tribunal de Lectores.</w:t>
       </w:r>
       <w:bookmarkEnd w:id="4"/>
@@ -5103,8 +5304,13 @@
       <w:pPr>
         <w:pStyle w:val="Textoindependiente"/>
       </w:pPr>
-      <w:r>
-        <w:t>Yo,……………………………………………,</w:t>
+      <w:proofErr w:type="gramStart"/>
+      <w:r>
+        <w:t>Yo,…</w:t>
+      </w:r>
+      <w:proofErr w:type="gramEnd"/>
+      <w:r>
+        <w:t>…………………………………………,</w:t>
       </w:r>
       <w:r>
         <w:t xml:space="preserve"> con cédula de ciudadanía No………</w:t>
@@ -5177,13 +5383,26 @@
         <w:pStyle w:val="Textoindependiente"/>
       </w:pPr>
       <w:r>
-        <w:t>Nombres completos:…………………………………………………………………..</w:t>
+        <w:t xml:space="preserve">Nombres </w:t>
+      </w:r>
+      <w:proofErr w:type="gramStart"/>
+      <w:r>
+        <w:t>completos:…</w:t>
+      </w:r>
+      <w:proofErr w:type="gramEnd"/>
+      <w:r>
+        <w:t>………………………………………………………………..</w:t>
       </w:r>
       <w:r>
         <w:t xml:space="preserve">  </w:t>
       </w:r>
-      <w:r>
-        <w:t>Dirección:……………………………………………………………………………………</w:t>
+      <w:proofErr w:type="gramStart"/>
+      <w:r>
+        <w:t>Dirección:…</w:t>
+      </w:r>
+      <w:proofErr w:type="gramEnd"/>
+      <w:r>
+        <w:t>…………………………………………………………………………………</w:t>
       </w:r>
       <w:r>
         <w:t xml:space="preserve"> </w:t>
@@ -5194,8 +5413,13 @@
       <w:r>
         <w:t xml:space="preserve">  </w:t>
       </w:r>
-      <w:r>
-        <w:t>Celular:……………………………………………………………………………………….</w:t>
+      <w:proofErr w:type="gramStart"/>
+      <w:r>
+        <w:t>Celular:…</w:t>
+      </w:r>
+      <w:proofErr w:type="gramEnd"/>
+      <w:r>
+        <w:t>…………………………………………………………………………………….</w:t>
       </w:r>
     </w:p>
     <w:p>
@@ -5203,15 +5427,28 @@
         <w:pStyle w:val="Textoindependiente"/>
       </w:pPr>
       <w:r>
-        <w:t>Correo electrónico:……………………………………………………………………..</w:t>
+        <w:t xml:space="preserve">Correo </w:t>
+      </w:r>
+      <w:proofErr w:type="gramStart"/>
+      <w:r>
+        <w:t>electrónico:…</w:t>
+      </w:r>
+      <w:proofErr w:type="gramEnd"/>
+      <w:r>
+        <w:t>…………………………………………………………………..</w:t>
       </w:r>
     </w:p>
     <w:p>
       <w:pPr>
         <w:pStyle w:val="Textoindependiente"/>
       </w:pPr>
-      <w:r>
-        <w:t>Firma:…………………………………………………………………………………..</w:t>
+      <w:proofErr w:type="gramStart"/>
+      <w:r>
+        <w:t>Firma:…</w:t>
+      </w:r>
+      <w:proofErr w:type="gramEnd"/>
+      <w:r>
+        <w:t>………………………………………………………………………………..</w:t>
       </w:r>
     </w:p>
     <w:p>
@@ -5420,6 +5657,7 @@
           <w:lang w:val="es-EC"/>
         </w:rPr>
       </w:pPr>
+      <w:proofErr w:type="gramStart"/>
       <w:r>
         <w:rPr>
           <w:rFonts w:ascii="Times New Roman" w:hAnsi="Times New Roman" w:cs="Times New Roman"/>
@@ -5427,7 +5665,17 @@
           <w:szCs w:val="24"/>
           <w:lang w:val="es-EC"/>
         </w:rPr>
-        <w:t>Fecha:…………………………………………………………….</w:t>
+        <w:t>Fecha:…</w:t>
+      </w:r>
+      <w:proofErr w:type="gramEnd"/>
+      <w:r>
+        <w:rPr>
+          <w:rFonts w:ascii="Times New Roman" w:hAnsi="Times New Roman" w:cs="Times New Roman"/>
+          <w:sz w:val="24"/>
+          <w:szCs w:val="24"/>
+          <w:lang w:val="es-EC"/>
+        </w:rPr>
+        <w:t>………………………………………………………….</w:t>
       </w:r>
     </w:p>
     <w:p>
@@ -5712,12 +5960,10 @@
           <w:szCs w:val="24"/>
           <w:lang w:val="es-EC"/>
         </w:rPr>
-        <w:t xml:space="preserve">(Nombre completo del/los estudiante/s) </w:t>
-      </w:r>
-    </w:p>
-    <w:p>
-      <w:pPr>
-        <w:pStyle w:val="Sinespaciado"/>
+        <w:t>(Nombre completo del/</w:t>
+      </w:r>
+      <w:proofErr w:type="gramStart"/>
+      <w:r>
         <w:rPr>
           <w:rFonts w:ascii="Times New Roman" w:eastAsiaTheme="minorHAnsi" w:hAnsi="Times New Roman" w:cs="Times New Roman"/>
           <w:kern w:val="0"/>
@@ -5725,7 +5971,9 @@
           <w:szCs w:val="24"/>
           <w:lang w:val="es-EC"/>
         </w:rPr>
-      </w:pPr>
+        <w:t>los estudiante</w:t>
+      </w:r>
+      <w:proofErr w:type="gramEnd"/>
       <w:r>
         <w:rPr>
           <w:rFonts w:ascii="Times New Roman" w:eastAsiaTheme="minorHAnsi" w:hAnsi="Times New Roman" w:cs="Times New Roman"/>
@@ -5734,7 +5982,7 @@
           <w:szCs w:val="24"/>
           <w:lang w:val="es-EC"/>
         </w:rPr>
-        <w:t xml:space="preserve">(Número de cédula del/los estudiante/s) </w:t>
+        <w:t xml:space="preserve">/s) </w:t>
       </w:r>
     </w:p>
     <w:p>
@@ -5748,11 +5996,7 @@
           <w:lang w:val="es-EC"/>
         </w:rPr>
       </w:pPr>
-    </w:p>
-    <w:p>
-      <w:pPr>
-        <w:pStyle w:val="Sinespaciado"/>
-        <w:jc w:val="right"/>
+      <w:r>
         <w:rPr>
           <w:rFonts w:ascii="Times New Roman" w:eastAsiaTheme="minorHAnsi" w:hAnsi="Times New Roman" w:cs="Times New Roman"/>
           <w:kern w:val="0"/>
@@ -5760,12 +6004,10 @@
           <w:szCs w:val="24"/>
           <w:lang w:val="es-EC"/>
         </w:rPr>
-      </w:pPr>
-    </w:p>
-    <w:p>
-      <w:pPr>
-        <w:pStyle w:val="Sinespaciado"/>
-        <w:jc w:val="right"/>
+        <w:t>(Número de cédula del/</w:t>
+      </w:r>
+      <w:proofErr w:type="gramStart"/>
+      <w:r>
         <w:rPr>
           <w:rFonts w:ascii="Times New Roman" w:eastAsiaTheme="minorHAnsi" w:hAnsi="Times New Roman" w:cs="Times New Roman"/>
           <w:kern w:val="0"/>
@@ -5773,7 +6015,9 @@
           <w:szCs w:val="24"/>
           <w:lang w:val="es-EC"/>
         </w:rPr>
-      </w:pPr>
+        <w:t>los estudiante</w:t>
+      </w:r>
+      <w:proofErr w:type="gramEnd"/>
       <w:r>
         <w:rPr>
           <w:rFonts w:ascii="Times New Roman" w:eastAsiaTheme="minorHAnsi" w:hAnsi="Times New Roman" w:cs="Times New Roman"/>
@@ -5782,13 +6026,12 @@
           <w:szCs w:val="24"/>
           <w:lang w:val="es-EC"/>
         </w:rPr>
-        <w:t xml:space="preserve">Certifico estar de acuerdo con la solicitud de </w:t>
+        <w:t xml:space="preserve">/s) </w:t>
       </w:r>
     </w:p>
     <w:p>
       <w:pPr>
         <w:pStyle w:val="Sinespaciado"/>
-        <w:jc w:val="right"/>
         <w:rPr>
           <w:rFonts w:ascii="Times New Roman" w:eastAsiaTheme="minorHAnsi" w:hAnsi="Times New Roman" w:cs="Times New Roman"/>
           <w:kern w:val="0"/>
@@ -5797,7 +6040,11 @@
           <w:lang w:val="es-EC"/>
         </w:rPr>
       </w:pPr>
-      <w:r>
+    </w:p>
+    <w:p>
+      <w:pPr>
+        <w:pStyle w:val="Sinespaciado"/>
+        <w:jc w:val="right"/>
         <w:rPr>
           <w:rFonts w:ascii="Times New Roman" w:eastAsiaTheme="minorHAnsi" w:hAnsi="Times New Roman" w:cs="Times New Roman"/>
           <w:kern w:val="0"/>
@@ -5805,8 +6052,7 @@
           <w:szCs w:val="24"/>
           <w:lang w:val="es-EC"/>
         </w:rPr>
-        <w:t xml:space="preserve">Prórroga de Sustentación, presentada por los estudiantes. </w:t>
-      </w:r>
+      </w:pPr>
     </w:p>
     <w:p>
       <w:pPr>
@@ -5828,9 +6074,13 @@
           <w:szCs w:val="24"/>
           <w:lang w:val="es-EC"/>
         </w:rPr>
-        <w:t xml:space="preserve">(Firma del </w:t>
-      </w:r>
-      <w:r>
+        <w:t xml:space="preserve">Certifico estar de acuerdo con la solicitud de </w:t>
+      </w:r>
+    </w:p>
+    <w:p>
+      <w:pPr>
+        <w:pStyle w:val="Sinespaciado"/>
+        <w:jc w:val="right"/>
         <w:rPr>
           <w:rFonts w:ascii="Times New Roman" w:eastAsiaTheme="minorHAnsi" w:hAnsi="Times New Roman" w:cs="Times New Roman"/>
           <w:kern w:val="0"/>
@@ -5838,8 +6088,52 @@
           <w:szCs w:val="24"/>
           <w:lang w:val="es-EC"/>
         </w:rPr>
+      </w:pPr>
+      <w:r>
+        <w:rPr>
+          <w:rFonts w:ascii="Times New Roman" w:eastAsiaTheme="minorHAnsi" w:hAnsi="Times New Roman" w:cs="Times New Roman"/>
+          <w:kern w:val="0"/>
+          <w:sz w:val="24"/>
+          <w:szCs w:val="24"/>
+          <w:lang w:val="es-EC"/>
+        </w:rPr>
+        <w:t xml:space="preserve">Prórroga de Sustentación, presentada por los estudiantes. </w:t>
+      </w:r>
+    </w:p>
+    <w:p>
+      <w:pPr>
+        <w:pStyle w:val="Sinespaciado"/>
+        <w:jc w:val="right"/>
+        <w:rPr>
+          <w:rFonts w:ascii="Times New Roman" w:eastAsiaTheme="minorHAnsi" w:hAnsi="Times New Roman" w:cs="Times New Roman"/>
+          <w:kern w:val="0"/>
+          <w:sz w:val="24"/>
+          <w:szCs w:val="24"/>
+          <w:lang w:val="es-EC"/>
+        </w:rPr>
+      </w:pPr>
+      <w:r>
+        <w:rPr>
+          <w:rFonts w:ascii="Times New Roman" w:eastAsiaTheme="minorHAnsi" w:hAnsi="Times New Roman" w:cs="Times New Roman"/>
+          <w:kern w:val="0"/>
+          <w:sz w:val="24"/>
+          <w:szCs w:val="24"/>
+          <w:lang w:val="es-EC"/>
+        </w:rPr>
+        <w:t xml:space="preserve">(Firma del </w:t>
+      </w:r>
+      <w:proofErr w:type="gramStart"/>
+      <w:r>
+        <w:rPr>
+          <w:rFonts w:ascii="Times New Roman" w:eastAsiaTheme="minorHAnsi" w:hAnsi="Times New Roman" w:cs="Times New Roman"/>
+          <w:kern w:val="0"/>
+          <w:sz w:val="24"/>
+          <w:szCs w:val="24"/>
+          <w:lang w:val="es-EC"/>
+        </w:rPr>
         <w:t>Director</w:t>
       </w:r>
+      <w:proofErr w:type="gramEnd"/>
       <w:r>
         <w:rPr>
           <w:rFonts w:ascii="Times New Roman" w:eastAsiaTheme="minorHAnsi" w:hAnsi="Times New Roman" w:cs="Times New Roman"/>
@@ -16562,7 +16856,35 @@
               <w:rPr>
                 <w:rFonts w:ascii="Times New Roman" w:hAnsi="Times New Roman" w:cs="Times New Roman"/>
               </w:rPr>
-              <w:t>Detalle en forma sistemática las actividades a desarrollar  y métodos de análisis. Lugar de ejecución, recursos necesarios y  la cobertura del estudio. Hacer relación a cada objetivo propuesto. Para el caso de investigación cualitativa se recomienda la operacionalización de variables).</w:t>
+              <w:t xml:space="preserve">Detalle en forma sistemática las actividades a </w:t>
+            </w:r>
+            <w:proofErr w:type="gramStart"/>
+            <w:r>
+              <w:rPr>
+                <w:rFonts w:ascii="Times New Roman" w:hAnsi="Times New Roman" w:cs="Times New Roman"/>
+              </w:rPr>
+              <w:t>desarrollar  y</w:t>
+            </w:r>
+            <w:proofErr w:type="gramEnd"/>
+            <w:r>
+              <w:rPr>
+                <w:rFonts w:ascii="Times New Roman" w:hAnsi="Times New Roman" w:cs="Times New Roman"/>
+              </w:rPr>
+              <w:t xml:space="preserve"> métodos de análisis. Lugar de ejecución, recursos necesarios </w:t>
+            </w:r>
+            <w:proofErr w:type="gramStart"/>
+            <w:r>
+              <w:rPr>
+                <w:rFonts w:ascii="Times New Roman" w:hAnsi="Times New Roman" w:cs="Times New Roman"/>
+              </w:rPr>
+              <w:t>y  la</w:t>
+            </w:r>
+            <w:proofErr w:type="gramEnd"/>
+            <w:r>
+              <w:rPr>
+                <w:rFonts w:ascii="Times New Roman" w:hAnsi="Times New Roman" w:cs="Times New Roman"/>
+              </w:rPr>
+              <w:t xml:space="preserve"> cobertura del estudio. Hacer relación a cada objetivo propuesto. Para el caso de investigación cualitativa se recomienda la operacionalización de variables).</w:t>
             </w:r>
           </w:p>
         </w:tc>
@@ -19171,7 +19493,14 @@
               <w:rPr>
                 <w:rFonts w:ascii="Times New Roman" w:hAnsi="Times New Roman" w:cs="Times New Roman"/>
               </w:rPr>
-              <w:t xml:space="preserve">(Indispensable incluir consultas de bases de datos de información científica en normas </w:t>
+              <w:t xml:space="preserve">(Indispensable incluir consultas de bases de datos de información científica en </w:t>
+            </w:r>
+            <w:proofErr w:type="gramStart"/>
+            <w:r>
+              <w:rPr>
+                <w:rFonts w:ascii="Times New Roman" w:hAnsi="Times New Roman" w:cs="Times New Roman"/>
+              </w:rPr>
+              <w:t xml:space="preserve">normas </w:t>
             </w:r>
             <w:r>
               <w:rPr>
@@ -19185,6 +19514,7 @@
               </w:rPr>
               <w:t>APA</w:t>
             </w:r>
+            <w:proofErr w:type="gramEnd"/>
             <w:r>
               <w:rPr>
                 <w:rFonts w:ascii="Times New Roman" w:hAnsi="Times New Roman" w:cs="Times New Roman"/>
@@ -22121,13 +22451,26 @@
         <w:pStyle w:val="Textoindependiente"/>
       </w:pPr>
       <w:r>
-        <w:t>Nombres completos:…………………………………………………………………..</w:t>
+        <w:t xml:space="preserve">Nombres </w:t>
+      </w:r>
+      <w:proofErr w:type="gramStart"/>
+      <w:r>
+        <w:t>completos:…</w:t>
+      </w:r>
+      <w:proofErr w:type="gramEnd"/>
+      <w:r>
+        <w:t>………………………………………………………………..</w:t>
       </w:r>
       <w:r>
         <w:t xml:space="preserve">  </w:t>
       </w:r>
-      <w:r>
-        <w:t>Dirección:……………………………………………………………………………………</w:t>
+      <w:proofErr w:type="gramStart"/>
+      <w:r>
+        <w:t>Dirección:…</w:t>
+      </w:r>
+      <w:proofErr w:type="gramEnd"/>
+      <w:r>
+        <w:t>…………………………………………………………………………………</w:t>
       </w:r>
       <w:r>
         <w:t xml:space="preserve"> </w:t>
@@ -22138,8 +22481,13 @@
       <w:r>
         <w:t xml:space="preserve">  </w:t>
       </w:r>
-      <w:r>
-        <w:t>Celular:……………………………………………………………………………………….</w:t>
+      <w:proofErr w:type="gramStart"/>
+      <w:r>
+        <w:t>Celular:…</w:t>
+      </w:r>
+      <w:proofErr w:type="gramEnd"/>
+      <w:r>
+        <w:t>…………………………………………………………………………………….</w:t>
       </w:r>
     </w:p>
     <w:p>
@@ -22147,15 +22495,28 @@
         <w:pStyle w:val="Textoindependiente"/>
       </w:pPr>
       <w:r>
-        <w:t>Correo electrónico:……………………………………………………………………..</w:t>
+        <w:t xml:space="preserve">Correo </w:t>
+      </w:r>
+      <w:proofErr w:type="gramStart"/>
+      <w:r>
+        <w:t>electrónico:…</w:t>
+      </w:r>
+      <w:proofErr w:type="gramEnd"/>
+      <w:r>
+        <w:t>…………………………………………………………………..</w:t>
       </w:r>
     </w:p>
     <w:p>
       <w:pPr>
         <w:pStyle w:val="Textoindependiente"/>
       </w:pPr>
-      <w:r>
-        <w:t>Firma:…………………………………………………………………………………..</w:t>
+      <w:proofErr w:type="gramStart"/>
+      <w:r>
+        <w:t>Firma:…</w:t>
+      </w:r>
+      <w:proofErr w:type="gramEnd"/>
+      <w:r>
+        <w:t>………………………………………………………………………………..</w:t>
       </w:r>
     </w:p>
     <w:p>
@@ -22206,11 +22567,11 @@
         </w:rPr>
       </w:pPr>
     </w:p>
+    <w:bookmarkStart w:id="39" w:name="_Toc13556639"/>
     <w:p>
       <w:pPr>
         <w:pStyle w:val="Ttulo1"/>
       </w:pPr>
-      <w:bookmarkStart w:id="39" w:name="_Toc13556639"/>
       <w:r>
         <w:rPr>
           <w:noProof/>
@@ -25694,6 +26055,7 @@
         </w:rPr>
         <w:t>Lector 1 (</w:t>
       </w:r>
+      <w:proofErr w:type="gramStart"/>
       <w:r>
         <w:rPr>
           <w:b/>
@@ -25710,7 +26072,17 @@
           <w:szCs w:val="20"/>
           <w:lang w:val="es-EC"/>
         </w:rPr>
-        <w:t xml:space="preserve">                                                                                  Lector 2  </w:t>
+        <w:t xml:space="preserve"> </w:t>
+      </w:r>
+      <w:proofErr w:type="gramEnd"/>
+      <w:r>
+        <w:rPr>
+          <w:b/>
+          <w:sz w:val="20"/>
+          <w:szCs w:val="20"/>
+          <w:lang w:val="es-EC"/>
+        </w:rPr>
+        <w:t xml:space="preserve">                                                                                 Lector 2  </w:t>
       </w:r>
     </w:p>
     <w:p>
@@ -25981,13 +26353,21 @@
         <w:t>10</w:t>
       </w:r>
       <w:r>
-        <w:t>. Aprobación de</w:t>
+        <w:t xml:space="preserve">. Aprobación </w:t>
+      </w:r>
+      <w:proofErr w:type="gramStart"/>
+      <w:r>
+        <w:t>de</w:t>
       </w:r>
       <w:r>
         <w:t xml:space="preserve">l </w:t>
       </w:r>
       <w:r>
-        <w:t xml:space="preserve"> perfil del </w:t>
+        <w:t xml:space="preserve"> perfil</w:t>
+      </w:r>
+      <w:proofErr w:type="gramEnd"/>
+      <w:r>
+        <w:t xml:space="preserve"> del </w:t>
       </w:r>
       <w:r>
         <w:t xml:space="preserve">proyecto de </w:t>
@@ -26859,7 +27239,27 @@
           <w:szCs w:val="24"/>
           <w:lang w:val="es-EC"/>
         </w:rPr>
-        <w:t>……………..FECHA</w:t>
+        <w:t>………</w:t>
+      </w:r>
+      <w:proofErr w:type="gramStart"/>
+      <w:r>
+        <w:rPr>
+          <w:b/>
+          <w:sz w:val="24"/>
+          <w:szCs w:val="24"/>
+          <w:lang w:val="es-EC"/>
+        </w:rPr>
+        <w:t>…….</w:t>
+      </w:r>
+      <w:proofErr w:type="gramEnd"/>
+      <w:r>
+        <w:rPr>
+          <w:b/>
+          <w:sz w:val="24"/>
+          <w:szCs w:val="24"/>
+          <w:lang w:val="es-EC"/>
+        </w:rPr>
+        <w:t>.FECHA</w:t>
       </w:r>
     </w:p>
     <w:tbl>
@@ -27167,8 +27567,9 @@
                 <w:szCs w:val="20"/>
                 <w:lang w:val="es-EC"/>
               </w:rPr>
-              <w:t xml:space="preserve"> Pro</w:t>
-            </w:r>
+              <w:t xml:space="preserve"> </w:t>
+            </w:r>
+            <w:proofErr w:type="gramStart"/>
             <w:r>
               <w:rPr>
                 <w:rFonts w:ascii="Times New Roman" w:hAnsi="Times New Roman" w:cs="Times New Roman"/>
@@ -27177,7 +27578,7 @@
                 <w:szCs w:val="20"/>
                 <w:lang w:val="es-EC"/>
               </w:rPr>
-              <w:t xml:space="preserve">puesta </w:t>
+              <w:t>Pro</w:t>
             </w:r>
             <w:r>
               <w:rPr>
@@ -27187,7 +27588,28 @@
                 <w:szCs w:val="20"/>
                 <w:lang w:val="es-EC"/>
               </w:rPr>
-              <w:t>, Sub etapa 5</w:t>
+              <w:t xml:space="preserve">puesta </w:t>
+            </w:r>
+            <w:r>
+              <w:rPr>
+                <w:rFonts w:ascii="Times New Roman" w:hAnsi="Times New Roman" w:cs="Times New Roman"/>
+                <w:i/>
+                <w:sz w:val="20"/>
+                <w:szCs w:val="20"/>
+                <w:lang w:val="es-EC"/>
+              </w:rPr>
+              <w:t>,</w:t>
+            </w:r>
+            <w:proofErr w:type="gramEnd"/>
+            <w:r>
+              <w:rPr>
+                <w:rFonts w:ascii="Times New Roman" w:hAnsi="Times New Roman" w:cs="Times New Roman"/>
+                <w:i/>
+                <w:sz w:val="20"/>
+                <w:szCs w:val="20"/>
+                <w:lang w:val="es-EC"/>
+              </w:rPr>
+              <w:t xml:space="preserve"> Sub etapa 5</w:t>
             </w:r>
           </w:p>
         </w:tc>
@@ -27574,7 +27996,31 @@
                 <w:szCs w:val="20"/>
                 <w:lang w:val="es-EC"/>
               </w:rPr>
-              <w:t>Semana 19  (Fechas)</w:t>
+              <w:t xml:space="preserve">Semana </w:t>
+            </w:r>
+            <w:proofErr w:type="gramStart"/>
+            <w:r>
+              <w:rPr>
+                <w:rFonts w:ascii="Times New Roman" w:hAnsi="Times New Roman" w:cs="Times New Roman"/>
+                <w:b/>
+                <w:i/>
+                <w:sz w:val="20"/>
+                <w:szCs w:val="20"/>
+                <w:lang w:val="es-EC"/>
+              </w:rPr>
+              <w:t>19  (</w:t>
+            </w:r>
+            <w:proofErr w:type="gramEnd"/>
+            <w:r>
+              <w:rPr>
+                <w:rFonts w:ascii="Times New Roman" w:hAnsi="Times New Roman" w:cs="Times New Roman"/>
+                <w:b/>
+                <w:i/>
+                <w:sz w:val="20"/>
+                <w:szCs w:val="20"/>
+                <w:lang w:val="es-EC"/>
+              </w:rPr>
+              <w:t>Fechas)</w:t>
             </w:r>
           </w:p>
         </w:tc>
@@ -28065,6 +28511,7 @@
           <w:lang w:val="es-ES"/>
         </w:rPr>
       </w:pPr>
+      <w:proofErr w:type="gramStart"/>
       <w:r>
         <w:rPr>
           <w:lang w:val="es-ES"/>
@@ -28077,6 +28524,7 @@
         </w:rPr>
         <w:t>,…</w:t>
       </w:r>
+      <w:proofErr w:type="gramEnd"/>
       <w:r>
         <w:rPr>
           <w:lang w:val="es-ES"/>
@@ -28313,7 +28761,15 @@
         <w:t>al…</w:t>
       </w:r>
       <w:r>
-        <w:t xml:space="preserve">…………….. </w:t>
+        <w:t>………</w:t>
+      </w:r>
+      <w:proofErr w:type="gramStart"/>
+      <w:r>
+        <w:t>…….</w:t>
+      </w:r>
+      <w:proofErr w:type="gramEnd"/>
+      <w:r>
+        <w:t xml:space="preserve">. </w:t>
       </w:r>
       <w:r>
         <w:t>Como</w:t>
@@ -28480,8 +28936,9 @@
                 <w:szCs w:val="18"/>
                 <w:lang w:eastAsia="es-EC"/>
               </w:rPr>
-              <w:t xml:space="preserve"> la matriz </w:t>
-            </w:r>
+              <w:t xml:space="preserve"> la </w:t>
+            </w:r>
+            <w:proofErr w:type="gramStart"/>
             <w:r>
               <w:rPr>
                 <w:rFonts w:ascii="Times New Roman" w:eastAsia="Times New Roman" w:hAnsi="Times New Roman" w:cs="Times New Roman"/>
@@ -28491,7 +28948,30 @@
                 <w:szCs w:val="18"/>
                 <w:lang w:eastAsia="es-EC"/>
               </w:rPr>
-              <w:t xml:space="preserve"> de </w:t>
+              <w:t xml:space="preserve">matriz </w:t>
+            </w:r>
+            <w:r>
+              <w:rPr>
+                <w:rFonts w:ascii="Times New Roman" w:eastAsia="Times New Roman" w:hAnsi="Times New Roman" w:cs="Times New Roman"/>
+                <w:i/>
+                <w:iCs/>
+                <w:sz w:val="18"/>
+                <w:szCs w:val="18"/>
+                <w:lang w:eastAsia="es-EC"/>
+              </w:rPr>
+              <w:t xml:space="preserve"> de</w:t>
+            </w:r>
+            <w:proofErr w:type="gramEnd"/>
+            <w:r>
+              <w:rPr>
+                <w:rFonts w:ascii="Times New Roman" w:eastAsia="Times New Roman" w:hAnsi="Times New Roman" w:cs="Times New Roman"/>
+                <w:i/>
+                <w:iCs/>
+                <w:sz w:val="18"/>
+                <w:szCs w:val="18"/>
+                <w:lang w:eastAsia="es-EC"/>
+              </w:rPr>
+              <w:t xml:space="preserve"> </w:t>
             </w:r>
             <w:r>
               <w:rPr>
@@ -28800,7 +29280,31 @@
                 <w:szCs w:val="20"/>
                 <w:lang w:eastAsia="es-EC"/>
               </w:rPr>
-              <w:t>Semana 1 - 16 ( fechas)</w:t>
+              <w:t xml:space="preserve">Semana 1 - 16 </w:t>
+            </w:r>
+            <w:proofErr w:type="gramStart"/>
+            <w:r>
+              <w:rPr>
+                <w:rFonts w:ascii="Times New Roman" w:eastAsia="Times New Roman" w:hAnsi="Times New Roman" w:cs="Times New Roman"/>
+                <w:i/>
+                <w:iCs/>
+                <w:sz w:val="20"/>
+                <w:szCs w:val="20"/>
+                <w:lang w:eastAsia="es-EC"/>
+              </w:rPr>
+              <w:t>( fechas</w:t>
+            </w:r>
+            <w:proofErr w:type="gramEnd"/>
+            <w:r>
+              <w:rPr>
+                <w:rFonts w:ascii="Times New Roman" w:eastAsia="Times New Roman" w:hAnsi="Times New Roman" w:cs="Times New Roman"/>
+                <w:i/>
+                <w:iCs/>
+                <w:sz w:val="20"/>
+                <w:szCs w:val="20"/>
+                <w:lang w:eastAsia="es-EC"/>
+              </w:rPr>
+              <w:t>)</w:t>
             </w:r>
           </w:p>
         </w:tc>
@@ -28867,8 +29371,9 @@
                 <w:szCs w:val="18"/>
                 <w:lang w:eastAsia="es-EC"/>
               </w:rPr>
-              <w:t xml:space="preserve">la propuesta </w:t>
-            </w:r>
+              <w:t xml:space="preserve">la </w:t>
+            </w:r>
+            <w:proofErr w:type="gramStart"/>
             <w:r>
               <w:rPr>
                 <w:rFonts w:ascii="Times New Roman" w:eastAsia="Times New Roman" w:hAnsi="Times New Roman" w:cs="Times New Roman"/>
@@ -28878,7 +29383,30 @@
                 <w:szCs w:val="18"/>
                 <w:lang w:eastAsia="es-EC"/>
               </w:rPr>
-              <w:t xml:space="preserve"> por parte del </w:t>
+              <w:t xml:space="preserve">propuesta </w:t>
+            </w:r>
+            <w:r>
+              <w:rPr>
+                <w:rFonts w:ascii="Times New Roman" w:eastAsia="Times New Roman" w:hAnsi="Times New Roman" w:cs="Times New Roman"/>
+                <w:i/>
+                <w:iCs/>
+                <w:sz w:val="18"/>
+                <w:szCs w:val="18"/>
+                <w:lang w:eastAsia="es-EC"/>
+              </w:rPr>
+              <w:t xml:space="preserve"> por</w:t>
+            </w:r>
+            <w:proofErr w:type="gramEnd"/>
+            <w:r>
+              <w:rPr>
+                <w:rFonts w:ascii="Times New Roman" w:eastAsia="Times New Roman" w:hAnsi="Times New Roman" w:cs="Times New Roman"/>
+                <w:i/>
+                <w:iCs/>
+                <w:sz w:val="18"/>
+                <w:szCs w:val="18"/>
+                <w:lang w:eastAsia="es-EC"/>
+              </w:rPr>
+              <w:t xml:space="preserve"> parte del </w:t>
             </w:r>
             <w:r>
               <w:rPr>
@@ -32334,6 +32862,7 @@
               </w:rPr>
               <w:t xml:space="preserve">Times New </w:t>
             </w:r>
+            <w:proofErr w:type="gramStart"/>
             <w:r>
               <w:rPr>
                 <w:rFonts w:ascii="Times New Roman" w:hAnsi="Times New Roman" w:cs="Times New Roman"/>
@@ -32348,7 +32877,16 @@
                 <w:sz w:val="20"/>
                 <w:szCs w:val="20"/>
               </w:rPr>
-              <w:t xml:space="preserve">  #12 </w:t>
+              <w:t xml:space="preserve">  #</w:t>
+            </w:r>
+            <w:proofErr w:type="gramEnd"/>
+            <w:r>
+              <w:rPr>
+                <w:rFonts w:ascii="Times New Roman" w:hAnsi="Times New Roman" w:cs="Times New Roman"/>
+                <w:sz w:val="20"/>
+                <w:szCs w:val="20"/>
+              </w:rPr>
+              <w:t xml:space="preserve">12 </w:t>
             </w:r>
           </w:p>
         </w:tc>
@@ -34823,7 +35361,23 @@
           <w:b/>
           <w:lang w:val="es-EC"/>
         </w:rPr>
-        <w:t xml:space="preserve">                      Lector 1 (Presidente)                             </w:t>
+        <w:t xml:space="preserve">                      Lector 1 (</w:t>
+      </w:r>
+      <w:proofErr w:type="gramStart"/>
+      <w:r>
+        <w:rPr>
+          <w:b/>
+          <w:lang w:val="es-EC"/>
+        </w:rPr>
+        <w:t xml:space="preserve">Presidente)   </w:t>
+      </w:r>
+      <w:proofErr w:type="gramEnd"/>
+      <w:r>
+        <w:rPr>
+          <w:b/>
+          <w:lang w:val="es-EC"/>
+        </w:rPr>
+        <w:t xml:space="preserve">                          </w:t>
       </w:r>
       <w:r>
         <w:rPr>
@@ -35191,6 +35745,7 @@
           <w:lang w:val="es-EC"/>
         </w:rPr>
       </w:pPr>
+      <w:proofErr w:type="gramStart"/>
       <w:r>
         <w:rPr>
           <w:rFonts w:ascii="Times New Roman" w:hAnsi="Times New Roman" w:cs="Times New Roman"/>
@@ -35198,7 +35753,17 @@
           <w:szCs w:val="24"/>
           <w:lang w:val="es-EC"/>
         </w:rPr>
-        <w:t>Fecha:…………………………………………………………….</w:t>
+        <w:t>Fecha:…</w:t>
+      </w:r>
+      <w:proofErr w:type="gramEnd"/>
+      <w:r>
+        <w:rPr>
+          <w:rFonts w:ascii="Times New Roman" w:hAnsi="Times New Roman" w:cs="Times New Roman"/>
+          <w:sz w:val="24"/>
+          <w:szCs w:val="24"/>
+          <w:lang w:val="es-EC"/>
+        </w:rPr>
+        <w:t>………………………………………………………….</w:t>
       </w:r>
     </w:p>
     <w:p>
@@ -35691,6 +36256,7 @@
         </w:rPr>
         <w:t xml:space="preserve">(Firma del </w:t>
       </w:r>
+      <w:proofErr w:type="gramStart"/>
       <w:r>
         <w:rPr>
           <w:rFonts w:ascii="Times New Roman" w:eastAsiaTheme="minorHAnsi" w:hAnsi="Times New Roman" w:cs="Times New Roman"/>
@@ -35701,6 +36267,7 @@
         </w:rPr>
         <w:t>Director</w:t>
       </w:r>
+      <w:proofErr w:type="gramEnd"/>
       <w:r>
         <w:rPr>
           <w:rFonts w:ascii="Times New Roman" w:eastAsiaTheme="minorHAnsi" w:hAnsi="Times New Roman" w:cs="Times New Roman"/>
@@ -36012,7 +36579,25 @@
           <w:b/>
           <w:lang w:val="es-MX"/>
         </w:rPr>
-        <w:t>CARRERA…………..……….. (12P)</w:t>
+        <w:t>CARRERA……</w:t>
+      </w:r>
+      <w:proofErr w:type="gramStart"/>
+      <w:r>
+        <w:rPr>
+          <w:rFonts w:ascii="Times New Roman" w:hAnsi="Times New Roman" w:cs="Times New Roman"/>
+          <w:b/>
+          <w:lang w:val="es-MX"/>
+        </w:rPr>
+        <w:t>…….</w:t>
+      </w:r>
+      <w:proofErr w:type="gramEnd"/>
+      <w:r>
+        <w:rPr>
+          <w:rFonts w:ascii="Times New Roman" w:hAnsi="Times New Roman" w:cs="Times New Roman"/>
+          <w:b/>
+          <w:lang w:val="es-MX"/>
+        </w:rPr>
+        <w:t>.……….. (12P)</w:t>
       </w:r>
     </w:p>
     <w:p>
@@ -36208,7 +36793,15 @@
         <w:t>presentado previo</w:t>
       </w:r>
       <w:r>
-        <w:t xml:space="preserve"> a la obtención del  Título de…………….……………</w:t>
+        <w:t xml:space="preserve"> a la obtención </w:t>
+      </w:r>
+      <w:proofErr w:type="gramStart"/>
+      <w:r>
+        <w:t>del  Título</w:t>
+      </w:r>
+      <w:proofErr w:type="gramEnd"/>
+      <w:r>
+        <w:t xml:space="preserve"> de…………….……………</w:t>
       </w:r>
     </w:p>
     <w:p>
@@ -36507,8 +37100,13 @@
       <w:pPr>
         <w:pStyle w:val="Textoindependiente"/>
       </w:pPr>
-      <w:r>
-        <w:t>“ Yo…………………………………..declaro ser autor (a) del presente proyecto de investigación: ……………………………………, siendo.………………….……</w:t>
+      <w:proofErr w:type="gramStart"/>
+      <w:r>
+        <w:t>“ Yo</w:t>
+      </w:r>
+      <w:proofErr w:type="gramEnd"/>
+      <w:r>
+        <w:t>…………………………………..declaro ser autor (a) del presente proyecto de investigación: ……………………………………, siendo.………………….……</w:t>
       </w:r>
       <w:r>
         <w:t>tutor</w:t>
@@ -36859,11 +37457,16 @@
       <w:r>
         <w:t xml:space="preserve">En calidad de </w:t>
       </w:r>
+      <w:proofErr w:type="gramStart"/>
       <w:r>
         <w:t>Tutor</w:t>
       </w:r>
       <w:r>
-        <w:t xml:space="preserve">  del Trabajo de Investigación sobre el </w:t>
+        <w:t xml:space="preserve">  del</w:t>
+      </w:r>
+      <w:proofErr w:type="gramEnd"/>
+      <w:r>
+        <w:t xml:space="preserve"> Trabajo de Investigación sobre el </w:t>
       </w:r>
       <w:r>
         <w:t>t</w:t>
@@ -37239,12 +37842,14 @@
         <w:pStyle w:val="Textoindependiente"/>
         <w:jc w:val="both"/>
       </w:pPr>
+      <w:proofErr w:type="gramStart"/>
       <w:r>
         <w:t>Latacunga</w:t>
       </w:r>
       <w:r>
         <w:t>,…</w:t>
       </w:r>
+      <w:proofErr w:type="gramEnd"/>
       <w:r>
         <w:t>………………… 20</w:t>
       </w:r>
@@ -37445,7 +38050,23 @@
           <w:b/>
           <w:lang w:val="es-EC"/>
         </w:rPr>
-        <w:t xml:space="preserve">                      Lector 1 (Presidente)                              </w:t>
+        <w:t xml:space="preserve">                      Lector 1 (</w:t>
+      </w:r>
+      <w:proofErr w:type="gramStart"/>
+      <w:r>
+        <w:rPr>
+          <w:b/>
+          <w:lang w:val="es-EC"/>
+        </w:rPr>
+        <w:t xml:space="preserve">Presidente)   </w:t>
+      </w:r>
+      <w:proofErr w:type="gramEnd"/>
+      <w:r>
+        <w:rPr>
+          <w:b/>
+          <w:lang w:val="es-EC"/>
+        </w:rPr>
+        <w:t xml:space="preserve">                           </w:t>
       </w:r>
       <w:r>
         <w:rPr>
@@ -38296,6 +38917,7 @@
           <w:lang w:eastAsia="es-ES"/>
         </w:rPr>
       </w:pPr>
+      <w:proofErr w:type="gramStart"/>
       <w:r>
         <w:rPr>
           <w:b/>
@@ -38310,6 +38932,7 @@
         </w:rPr>
         <w:t>TÉCNICA</w:t>
       </w:r>
+      <w:proofErr w:type="gramEnd"/>
       <w:r>
         <w:rPr>
           <w:b/>
@@ -38338,7 +38961,23 @@
           <w:b/>
           <w:lang w:eastAsia="es-ES"/>
         </w:rPr>
-        <w:t xml:space="preserve"> DE………………………………………………..</w:t>
+        <w:t xml:space="preserve"> DE…………………………………………</w:t>
+      </w:r>
+      <w:proofErr w:type="gramStart"/>
+      <w:r>
+        <w:rPr>
+          <w:b/>
+          <w:lang w:eastAsia="es-ES"/>
+        </w:rPr>
+        <w:t>…….</w:t>
+      </w:r>
+      <w:proofErr w:type="gramEnd"/>
+      <w:r>
+        <w:rPr>
+          <w:b/>
+          <w:lang w:eastAsia="es-ES"/>
+        </w:rPr>
+        <w:t>.</w:t>
       </w:r>
     </w:p>
     <w:p>
@@ -38368,7 +39007,23 @@
           <w:b/>
           <w:lang w:eastAsia="es-ES"/>
         </w:rPr>
-        <w:t>TITULO:”………………………………………………………………………………”</w:t>
+        <w:t>TITULO</w:t>
+      </w:r>
+      <w:proofErr w:type="gramStart"/>
+      <w:r>
+        <w:rPr>
+          <w:b/>
+          <w:lang w:eastAsia="es-ES"/>
+        </w:rPr>
+        <w:t>:”…</w:t>
+      </w:r>
+      <w:proofErr w:type="gramEnd"/>
+      <w:r>
+        <w:rPr>
+          <w:b/>
+          <w:lang w:eastAsia="es-ES"/>
+        </w:rPr>
+        <w:t>……………………………………………………………………………”</w:t>
       </w:r>
     </w:p>
     <w:p>
@@ -39067,7 +39722,11 @@
         <w:t xml:space="preserve">Revisión y </w:t>
       </w:r>
       <w:r>
-        <w:t xml:space="preserve">Aprobación del </w:t>
+        <w:t xml:space="preserve">Aprobación </w:t>
+      </w:r>
+      <w:proofErr w:type="gramStart"/>
+      <w:r>
+        <w:t xml:space="preserve">del </w:t>
       </w:r>
       <w:r>
         <w:t xml:space="preserve"> </w:t>
@@ -39075,6 +39734,7 @@
       <w:r>
         <w:t>TEMA</w:t>
       </w:r>
+      <w:proofErr w:type="gramEnd"/>
       <w:r>
         <w:t>.</w:t>
       </w:r>
@@ -40361,7 +41021,23 @@
           <w:b/>
           <w:lang w:val="es-EC"/>
         </w:rPr>
-        <w:t xml:space="preserve">                      Lector 1 (Presidente)                              </w:t>
+        <w:t xml:space="preserve">                      Lector 1 (</w:t>
+      </w:r>
+      <w:proofErr w:type="gramStart"/>
+      <w:r>
+        <w:rPr>
+          <w:b/>
+          <w:lang w:val="es-EC"/>
+        </w:rPr>
+        <w:t xml:space="preserve">Presidente)   </w:t>
+      </w:r>
+      <w:proofErr w:type="gramEnd"/>
+      <w:r>
+        <w:rPr>
+          <w:b/>
+          <w:lang w:val="es-EC"/>
+        </w:rPr>
+        <w:t xml:space="preserve">                           </w:t>
       </w:r>
       <w:r>
         <w:rPr>
@@ -43603,6 +44279,119 @@
     </w:lvl>
   </w:abstractNum>
   <w:abstractNum w:abstractNumId="23" w15:restartNumberingAfterBreak="0">
+    <w:nsid w:val="56FC5423"/>
+    <w:multiLevelType w:val="hybridMultilevel"/>
+    <w:tmpl w:val="015ECCF4"/>
+    <w:lvl w:ilvl="0" w:tplc="300A0001">
+      <w:start w:val="1"/>
+      <w:numFmt w:val="bullet"/>
+      <w:lvlText w:val=""/>
+      <w:lvlJc w:val="left"/>
+      <w:pPr>
+        <w:ind w:left="360" w:hanging="360"/>
+      </w:pPr>
+      <w:rPr>
+        <w:rFonts w:ascii="Symbol" w:hAnsi="Symbol" w:cs="Symbol" w:hint="default"/>
+      </w:rPr>
+    </w:lvl>
+    <w:lvl w:ilvl="1" w:tplc="300A0003" w:tentative="1">
+      <w:start w:val="1"/>
+      <w:numFmt w:val="bullet"/>
+      <w:lvlText w:val="o"/>
+      <w:lvlJc w:val="left"/>
+      <w:pPr>
+        <w:ind w:left="1080" w:hanging="360"/>
+      </w:pPr>
+      <w:rPr>
+        <w:rFonts w:ascii="Courier New" w:hAnsi="Courier New" w:cs="Courier New" w:hint="default"/>
+      </w:rPr>
+    </w:lvl>
+    <w:lvl w:ilvl="2" w:tplc="300A0005" w:tentative="1">
+      <w:start w:val="1"/>
+      <w:numFmt w:val="bullet"/>
+      <w:lvlText w:val=""/>
+      <w:lvlJc w:val="left"/>
+      <w:pPr>
+        <w:ind w:left="1800" w:hanging="360"/>
+      </w:pPr>
+      <w:rPr>
+        <w:rFonts w:ascii="Wingdings" w:hAnsi="Wingdings" w:cs="Wingdings" w:hint="default"/>
+      </w:rPr>
+    </w:lvl>
+    <w:lvl w:ilvl="3" w:tplc="300A0001" w:tentative="1">
+      <w:start w:val="1"/>
+      <w:numFmt w:val="bullet"/>
+      <w:lvlText w:val=""/>
+      <w:lvlJc w:val="left"/>
+      <w:pPr>
+        <w:ind w:left="2520" w:hanging="360"/>
+      </w:pPr>
+      <w:rPr>
+        <w:rFonts w:ascii="Symbol" w:hAnsi="Symbol" w:cs="Symbol" w:hint="default"/>
+      </w:rPr>
+    </w:lvl>
+    <w:lvl w:ilvl="4" w:tplc="300A0003" w:tentative="1">
+      <w:start w:val="1"/>
+      <w:numFmt w:val="bullet"/>
+      <w:lvlText w:val="o"/>
+      <w:lvlJc w:val="left"/>
+      <w:pPr>
+        <w:ind w:left="3240" w:hanging="360"/>
+      </w:pPr>
+      <w:rPr>
+        <w:rFonts w:ascii="Courier New" w:hAnsi="Courier New" w:cs="Courier New" w:hint="default"/>
+      </w:rPr>
+    </w:lvl>
+    <w:lvl w:ilvl="5" w:tplc="300A0005" w:tentative="1">
+      <w:start w:val="1"/>
+      <w:numFmt w:val="bullet"/>
+      <w:lvlText w:val=""/>
+      <w:lvlJc w:val="left"/>
+      <w:pPr>
+        <w:ind w:left="3960" w:hanging="360"/>
+      </w:pPr>
+      <w:rPr>
+        <w:rFonts w:ascii="Wingdings" w:hAnsi="Wingdings" w:cs="Wingdings" w:hint="default"/>
+      </w:rPr>
+    </w:lvl>
+    <w:lvl w:ilvl="6" w:tplc="300A0001" w:tentative="1">
+      <w:start w:val="1"/>
+      <w:numFmt w:val="bullet"/>
+      <w:lvlText w:val=""/>
+      <w:lvlJc w:val="left"/>
+      <w:pPr>
+        <w:ind w:left="4680" w:hanging="360"/>
+      </w:pPr>
+      <w:rPr>
+        <w:rFonts w:ascii="Symbol" w:hAnsi="Symbol" w:cs="Symbol" w:hint="default"/>
+      </w:rPr>
+    </w:lvl>
+    <w:lvl w:ilvl="7" w:tplc="300A0003" w:tentative="1">
+      <w:start w:val="1"/>
+      <w:numFmt w:val="bullet"/>
+      <w:lvlText w:val="o"/>
+      <w:lvlJc w:val="left"/>
+      <w:pPr>
+        <w:ind w:left="5400" w:hanging="360"/>
+      </w:pPr>
+      <w:rPr>
+        <w:rFonts w:ascii="Courier New" w:hAnsi="Courier New" w:cs="Courier New" w:hint="default"/>
+      </w:rPr>
+    </w:lvl>
+    <w:lvl w:ilvl="8" w:tplc="300A0005" w:tentative="1">
+      <w:start w:val="1"/>
+      <w:numFmt w:val="bullet"/>
+      <w:lvlText w:val=""/>
+      <w:lvlJc w:val="left"/>
+      <w:pPr>
+        <w:ind w:left="6120" w:hanging="360"/>
+      </w:pPr>
+      <w:rPr>
+        <w:rFonts w:ascii="Wingdings" w:hAnsi="Wingdings" w:cs="Wingdings" w:hint="default"/>
+      </w:rPr>
+    </w:lvl>
+  </w:abstractNum>
+  <w:abstractNum w:abstractNumId="24" w15:restartNumberingAfterBreak="0">
     <w:nsid w:val="5E6E7B0F"/>
     <w:multiLevelType w:val="hybridMultilevel"/>
     <w:tmpl w:val="A78AE0AE"/>
@@ -43715,7 +44504,7 @@
       </w:rPr>
     </w:lvl>
   </w:abstractNum>
-  <w:abstractNum w:abstractNumId="24" w15:restartNumberingAfterBreak="0">
+  <w:abstractNum w:abstractNumId="25" w15:restartNumberingAfterBreak="0">
     <w:nsid w:val="626807B6"/>
     <w:multiLevelType w:val="hybridMultilevel"/>
     <w:tmpl w:val="008EC642"/>
@@ -43801,7 +44590,7 @@
       </w:pPr>
     </w:lvl>
   </w:abstractNum>
-  <w:abstractNum w:abstractNumId="25" w15:restartNumberingAfterBreak="0">
+  <w:abstractNum w:abstractNumId="26" w15:restartNumberingAfterBreak="0">
     <w:nsid w:val="66F80856"/>
     <w:multiLevelType w:val="multilevel"/>
     <w:tmpl w:val="3580B7BC"/>
@@ -43895,7 +44684,7 @@
       </w:pPr>
     </w:lvl>
   </w:abstractNum>
-  <w:abstractNum w:abstractNumId="26" w15:restartNumberingAfterBreak="0">
+  <w:abstractNum w:abstractNumId="27" w15:restartNumberingAfterBreak="0">
     <w:nsid w:val="696D5B8C"/>
     <w:multiLevelType w:val="hybridMultilevel"/>
     <w:tmpl w:val="AE1016C6"/>
@@ -44008,7 +44797,7 @@
       </w:rPr>
     </w:lvl>
   </w:abstractNum>
-  <w:abstractNum w:abstractNumId="27" w15:restartNumberingAfterBreak="0">
+  <w:abstractNum w:abstractNumId="28" w15:restartNumberingAfterBreak="0">
     <w:nsid w:val="6A08118A"/>
     <w:multiLevelType w:val="hybridMultilevel"/>
     <w:tmpl w:val="048A683E"/>
@@ -44121,7 +44910,7 @@
       </w:rPr>
     </w:lvl>
   </w:abstractNum>
-  <w:abstractNum w:abstractNumId="28" w15:restartNumberingAfterBreak="0">
+  <w:abstractNum w:abstractNumId="29" w15:restartNumberingAfterBreak="0">
     <w:nsid w:val="6A7A2670"/>
     <w:multiLevelType w:val="hybridMultilevel"/>
     <w:tmpl w:val="A6CA1FA4"/>
@@ -44234,7 +45023,7 @@
       </w:rPr>
     </w:lvl>
   </w:abstractNum>
-  <w:abstractNum w:abstractNumId="29" w15:restartNumberingAfterBreak="0">
+  <w:abstractNum w:abstractNumId="30" w15:restartNumberingAfterBreak="0">
     <w:nsid w:val="6B3941DD"/>
     <w:multiLevelType w:val="multilevel"/>
     <w:tmpl w:val="C23C1A24"/>
@@ -44347,7 +45136,7 @@
       </w:rPr>
     </w:lvl>
   </w:abstractNum>
-  <w:abstractNum w:abstractNumId="30" w15:restartNumberingAfterBreak="0">
+  <w:abstractNum w:abstractNumId="31" w15:restartNumberingAfterBreak="0">
     <w:nsid w:val="72AC115B"/>
     <w:multiLevelType w:val="hybridMultilevel"/>
     <w:tmpl w:val="FF42434C"/>
@@ -44460,7 +45249,7 @@
       </w:rPr>
     </w:lvl>
   </w:abstractNum>
-  <w:abstractNum w:abstractNumId="31" w15:restartNumberingAfterBreak="0">
+  <w:abstractNum w:abstractNumId="32" w15:restartNumberingAfterBreak="0">
     <w:nsid w:val="793831D6"/>
     <w:multiLevelType w:val="hybridMultilevel"/>
     <w:tmpl w:val="8C14577E"/>
@@ -44573,7 +45362,7 @@
       </w:rPr>
     </w:lvl>
   </w:abstractNum>
-  <w:abstractNum w:abstractNumId="32" w15:restartNumberingAfterBreak="0">
+  <w:abstractNum w:abstractNumId="33" w15:restartNumberingAfterBreak="0">
     <w:nsid w:val="7BE675FB"/>
     <w:multiLevelType w:val="hybridMultilevel"/>
     <w:tmpl w:val="E5F0BDCE"/>
@@ -44693,10 +45482,10 @@
     <w:abstractNumId w:val="4"/>
   </w:num>
   <w:num w:numId="3">
-    <w:abstractNumId w:val="28"/>
+    <w:abstractNumId w:val="29"/>
   </w:num>
   <w:num w:numId="4">
-    <w:abstractNumId w:val="24"/>
+    <w:abstractNumId w:val="25"/>
   </w:num>
   <w:num w:numId="5">
     <w:abstractNumId w:val="21"/>
@@ -44705,25 +45494,25 @@
     <w:abstractNumId w:val="12"/>
   </w:num>
   <w:num w:numId="7">
-    <w:abstractNumId w:val="27"/>
+    <w:abstractNumId w:val="28"/>
   </w:num>
   <w:num w:numId="8">
-    <w:abstractNumId w:val="23"/>
+    <w:abstractNumId w:val="24"/>
   </w:num>
   <w:num w:numId="9">
-    <w:abstractNumId w:val="31"/>
+    <w:abstractNumId w:val="32"/>
   </w:num>
   <w:num w:numId="10">
-    <w:abstractNumId w:val="32"/>
+    <w:abstractNumId w:val="33"/>
   </w:num>
   <w:num w:numId="11">
     <w:abstractNumId w:val="14"/>
   </w:num>
   <w:num w:numId="12">
-    <w:abstractNumId w:val="25"/>
+    <w:abstractNumId w:val="26"/>
   </w:num>
   <w:num w:numId="13">
-    <w:abstractNumId w:val="26"/>
+    <w:abstractNumId w:val="27"/>
   </w:num>
   <w:num w:numId="14">
     <w:abstractNumId w:val="11"/>
@@ -44750,7 +45539,7 @@
     <w:abstractNumId w:val="2"/>
   </w:num>
   <w:num w:numId="22">
-    <w:abstractNumId w:val="30"/>
+    <w:abstractNumId w:val="31"/>
   </w:num>
   <w:num w:numId="23">
     <w:abstractNumId w:val="3"/>
@@ -44777,13 +45566,16 @@
     <w:abstractNumId w:val="7"/>
   </w:num>
   <w:num w:numId="31">
-    <w:abstractNumId w:val="29"/>
+    <w:abstractNumId w:val="30"/>
   </w:num>
   <w:num w:numId="32">
     <w:abstractNumId w:val="19"/>
   </w:num>
   <w:num w:numId="33">
     <w:abstractNumId w:val="9"/>
+  </w:num>
+  <w:num w:numId="34">
+    <w:abstractNumId w:val="23"/>
   </w:num>
 </w:numbering>
 </file>
@@ -46227,7 +47019,7 @@
 </file>
 
 <file path=customXml/itemProps1.xml><?xml version="1.0" encoding="utf-8"?>
-<ds:datastoreItem xmlns:ds="http://schemas.openxmlformats.org/officeDocument/2006/customXml" ds:itemID="{79C64BD4-FA04-432F-86EC-9444CA592804}">
+<ds:datastoreItem xmlns:ds="http://schemas.openxmlformats.org/officeDocument/2006/customXml" ds:itemID="{D4C284B8-B399-4C6F-9946-DB3BF5AEA5B6}">
   <ds:schemaRefs>
     <ds:schemaRef ds:uri="http://schemas.openxmlformats.org/officeDocument/2006/bibliography"/>
   </ds:schemaRefs>

</xml_diff>